<commit_message>
Update Narrative Report Perin.docx
</commit_message>
<xml_diff>
--- a/Narrative Report Perin.docx
+++ b/Narrative Report Perin.docx
@@ -193,14 +193,7 @@
           <w:sz w:val="28"/>
           <w:szCs w:val="28"/>
         </w:rPr>
-        <w:t xml:space="preserve"> Science</w:t>
-      </w:r>
-      <w:r>
-        <w:rPr>
-          <w:sz w:val="28"/>
-          <w:szCs w:val="28"/>
-        </w:rPr>
-        <w:t xml:space="preserve"> </w:t>
+        <w:t xml:space="preserve"> Science </w:t>
       </w:r>
       <w:r>
         <w:rPr>
@@ -3713,7 +3706,6 @@
     <w:uiPriority w:val="1"/>
     <w:semiHidden/>
     <w:unhideWhenUsed/>
-    <w:rsid w:val="00AA7DDA"/>
   </w:style>
   <w:style w:type="table" w:default="1" w:styleId="TableNormal">
     <w:name w:val="Normal Table"/>
@@ -3735,7 +3727,6 @@
     <w:uiPriority w:val="99"/>
     <w:semiHidden/>
     <w:unhideWhenUsed/>
-    <w:rsid w:val="00AA7DDA"/>
   </w:style>
   <w:style w:type="paragraph" w:customStyle="1" w:styleId="TitleofPaper">
     <w:name w:val="Title of Paper"/>

</xml_diff>